<commit_message>
small updates to doc and query
</commit_message>
<xml_diff>
--- a/Homework 1 - Hadoop/Homework 1 - Document.docx
+++ b/Homework 1 - Hadoop/Homework 1 - Document.docx
@@ -134,7 +134,13 @@
         <w:rPr>
           <w:lang w:val="en-US"/>
         </w:rPr>
-        <w:t>I firstly did a bit of research on Hive to get a rough idea of how it works and what it offers.</w:t>
+        <w:t xml:space="preserve">Firstly, </w:t>
+      </w:r>
+      <w:r>
+        <w:rPr>
+          <w:lang w:val="en-US"/>
+        </w:rPr>
+        <w:t>did a bit of research on Hive to get a rough idea of how it works and what it offers.</w:t>
       </w:r>
     </w:p>
     <w:p>
@@ -170,7 +176,47 @@
         <w:rPr>
           <w:lang w:val="en-US"/>
         </w:rPr>
-        <w:t>I gave all the columns in the fields an appropriate name, such as (fn_x) -&gt; where fn stands for Fortnite and x is the name of the column in the CSV. Furthermore I made sure to disregards the first row as it contains the names of the columns (header)</w:t>
+        <w:t>I gave all the columns in the fields an appropriate name, such as (</w:t>
+      </w:r>
+      <w:proofErr w:type="spellStart"/>
+      <w:r>
+        <w:rPr>
+          <w:lang w:val="en-US"/>
+        </w:rPr>
+        <w:t>fn_x</w:t>
+      </w:r>
+      <w:proofErr w:type="spellEnd"/>
+      <w:r>
+        <w:rPr>
+          <w:lang w:val="en-US"/>
+        </w:rPr>
+        <w:t xml:space="preserve">) -&gt; where </w:t>
+      </w:r>
+      <w:proofErr w:type="spellStart"/>
+      <w:r>
+        <w:rPr>
+          <w:lang w:val="en-US"/>
+        </w:rPr>
+        <w:t>fn</w:t>
+      </w:r>
+      <w:proofErr w:type="spellEnd"/>
+      <w:r>
+        <w:rPr>
+          <w:lang w:val="en-US"/>
+        </w:rPr>
+        <w:t xml:space="preserve"> stands for Fortnite and x is the name of the column in the CSV. </w:t>
+      </w:r>
+      <w:r>
+        <w:rPr>
+          <w:lang w:val="en-US"/>
+        </w:rPr>
+        <w:t>Furthermore,</w:t>
+      </w:r>
+      <w:r>
+        <w:rPr>
+          <w:lang w:val="en-US"/>
+        </w:rPr>
+        <w:t xml:space="preserve"> I made sure to disregards the first row as it contains the names of the columns (header)</w:t>
       </w:r>
     </w:p>
     <w:p>
@@ -188,7 +234,19 @@
         <w:rPr>
           <w:lang w:val="en-US"/>
         </w:rPr>
-        <w:t>After uploading the table I used the SQL window in the Hive view to write the queries that correspond to the assignment given.</w:t>
+        <w:t xml:space="preserve">After uploading the </w:t>
+      </w:r>
+      <w:r>
+        <w:rPr>
+          <w:lang w:val="en-US"/>
+        </w:rPr>
+        <w:t>table,</w:t>
+      </w:r>
+      <w:r>
+        <w:rPr>
+          <w:lang w:val="en-US"/>
+        </w:rPr>
+        <w:t xml:space="preserve"> I used the SQL window in the Hive view to write the queries that correspond to the assignment given.</w:t>
       </w:r>
     </w:p>
     <w:p>
@@ -206,7 +264,13 @@
         <w:rPr>
           <w:lang w:val="en-US"/>
         </w:rPr>
-        <w:t>Lastly I spent time on the actual assignment by writing the appropriate queries needed to complete the three assignments given to me.</w:t>
+        <w:t>Lastly,</w:t>
+      </w:r>
+      <w:r>
+        <w:rPr>
+          <w:lang w:val="en-US"/>
+        </w:rPr>
+        <w:t xml:space="preserve"> I spent time on the actual assignment by writing the appropriate queries needed to complete the three assignments given to me.</w:t>
       </w:r>
     </w:p>
     <w:p>
@@ -276,7 +340,33 @@
         <w:rPr>
           <w:lang w:val="en-US"/>
         </w:rPr>
-        <w:t>&amp; popularity). It looks at the count of each time of day and displays the highest count at the top and goes down the lower it gets. Furthermore, this query only shows the top 3 time of days played by limiting the dataset.</w:t>
+        <w:t>&amp; popularity). It looks at the count of each</w:t>
+      </w:r>
+      <w:r>
+        <w:rPr>
+          <w:lang w:val="en-US"/>
+        </w:rPr>
+        <w:t xml:space="preserve"> (</w:t>
+      </w:r>
+      <w:proofErr w:type="spellStart"/>
+      <w:r>
+        <w:rPr>
+          <w:lang w:val="en-US"/>
+        </w:rPr>
+        <w:t>eg.</w:t>
+      </w:r>
+      <w:proofErr w:type="spellEnd"/>
+      <w:r>
+        <w:rPr>
+          <w:lang w:val="en-US"/>
+        </w:rPr>
+        <w:t xml:space="preserve"> 2PM, 4PM, etc.) </w:t>
+      </w:r>
+      <w:r>
+        <w:rPr>
+          <w:lang w:val="en-US"/>
+        </w:rPr>
+        <w:t xml:space="preserve"> time of day and displays the highest count at the top and goes down the lower it gets. Furthermore, this query only shows the top 3 time of days played by limiting the dataset.</w:t>
       </w:r>
     </w:p>
     <w:p>
@@ -332,10 +422,10 @@
             <v:path o:extrusionok="f" gradientshapeok="t" o:connecttype="rect"/>
             <o:lock v:ext="edit" aspectratio="t"/>
           </v:shapetype>
-          <v:shape id="_x0000_i1026" type="#_x0000_t75" style="width:451.2pt;height:112.2pt" o:ole="">
+          <v:shape id="_x0000_i1025" type="#_x0000_t75" style="width:451.5pt;height:112.5pt" o:ole="">
             <v:imagedata r:id="rId6" o:title=""/>
           </v:shape>
-          <o:OLEObject Type="Embed" ProgID="Word.OpenDocumentText.12" ShapeID="_x0000_i1026" DrawAspect="Content" ObjectID="_1745409341" r:id="rId7"/>
+          <o:OLEObject Type="Embed" ProgID="Word.OpenDocumentText.12" ShapeID="_x0000_i1025" DrawAspect="Content" ObjectID="_1745414341" r:id="rId7"/>
         </w:object>
       </w:r>
     </w:p>
@@ -392,7 +482,38 @@
         <w:rPr>
           <w:lang w:val="en-US"/>
         </w:rPr>
-        <w:t xml:space="preserve">and adds their damage dealt to other players (total_damage). On top of this, it </w:t>
+        <w:t>and adds their damage dealt to other players (total_damage).</w:t>
+      </w:r>
+      <w:r>
+        <w:rPr>
+          <w:lang w:val="en-US"/>
+        </w:rPr>
+        <w:t xml:space="preserve"> In other words, if 3 players have damage of 300 </w:t>
+      </w:r>
+      <w:r>
+        <w:rPr>
+          <w:lang w:val="en-US"/>
+        </w:rPr>
+        <w:t>each and</w:t>
+      </w:r>
+      <w:r>
+        <w:rPr>
+          <w:lang w:val="en-US"/>
+        </w:rPr>
+        <w:t xml:space="preserve"> an accuracy of 25%, it </w:t>
+      </w:r>
+      <w:r>
+        <w:rPr>
+          <w:lang w:val="en-US"/>
+        </w:rPr>
+        <w:lastRenderedPageBreak/>
+        <w:t>would be (25% | 900).</w:t>
+      </w:r>
+      <w:r>
+        <w:rPr>
+          <w:lang w:val="en-US"/>
+        </w:rPr>
+        <w:t xml:space="preserve"> On top of this, it </w:t>
       </w:r>
       <w:r>
         <w:rPr>
@@ -404,7 +525,19 @@
         <w:rPr>
           <w:lang w:val="en-US"/>
         </w:rPr>
-        <w:t xml:space="preserve"> the data by getting rid of the % sign and converting</w:t>
+        <w:t xml:space="preserve"> the data by getting rid of the % sign</w:t>
+      </w:r>
+      <w:r>
+        <w:rPr>
+          <w:lang w:val="en-US"/>
+        </w:rPr>
+        <w:t xml:space="preserve"> (by replacing it with an empty string)</w:t>
+      </w:r>
+      <w:r>
+        <w:rPr>
+          <w:lang w:val="en-US"/>
+        </w:rPr>
+        <w:t xml:space="preserve"> and converting</w:t>
       </w:r>
       <w:r>
         <w:rPr>
@@ -416,14 +549,39 @@
         <w:rPr>
           <w:lang w:val="en-US"/>
         </w:rPr>
-        <w:t xml:space="preserve">the string </w:t>
-      </w:r>
-      <w:r>
-        <w:rPr>
-          <w:lang w:val="en-US"/>
-        </w:rPr>
-        <w:lastRenderedPageBreak/>
-        <w:t>to a float so that the WHERE and AND portions can be queried on numerical data. Furthermore, it groups everything by the accuracy</w:t>
+        <w:t xml:space="preserve">the </w:t>
+      </w:r>
+      <w:r>
+        <w:rPr>
+          <w:lang w:val="en-US"/>
+        </w:rPr>
+        <w:t>number string</w:t>
+      </w:r>
+      <w:r>
+        <w:rPr>
+          <w:lang w:val="en-US"/>
+        </w:rPr>
+        <w:t xml:space="preserve"> to a float so that the WHERE and </w:t>
+      </w:r>
+      <w:proofErr w:type="spellStart"/>
+      <w:r>
+        <w:rPr>
+          <w:lang w:val="en-US"/>
+        </w:rPr>
+        <w:t>AND</w:t>
+      </w:r>
+      <w:proofErr w:type="spellEnd"/>
+      <w:r>
+        <w:rPr>
+          <w:lang w:val="en-US"/>
+        </w:rPr>
+        <w:t xml:space="preserve"> portions can be queried on numerical data. Furthermore, it groups everything by </w:t>
+      </w:r>
+      <w:r>
+        <w:rPr>
+          <w:lang w:val="en-US"/>
+        </w:rPr>
+        <w:t>accuracy</w:t>
       </w:r>
       <w:r>
         <w:rPr>
@@ -435,7 +593,19 @@
         <w:rPr>
           <w:lang w:val="en-US"/>
         </w:rPr>
-        <w:t>and orders is by both the accuracy and total_damage in a descending ordering from highest accuracy to the lowest.</w:t>
+        <w:t xml:space="preserve">and </w:t>
+      </w:r>
+      <w:r>
+        <w:rPr>
+          <w:lang w:val="en-US"/>
+        </w:rPr>
+        <w:t>orders</w:t>
+      </w:r>
+      <w:r>
+        <w:rPr>
+          <w:lang w:val="en-US"/>
+        </w:rPr>
+        <w:t xml:space="preserve"> by both the accuracy and total_damage in a descending ordering from highest accuracy to the lowest.</w:t>
       </w:r>
     </w:p>
     <w:p>
@@ -479,10 +649,10 @@
           <w:lang w:val="en-US"/>
         </w:rPr>
         <w:object w:dxaOrig="9026" w:dyaOrig="2699" w14:anchorId="1CA0D46D">
-          <v:shape id="_x0000_i1028" type="#_x0000_t75" style="width:451.2pt;height:135pt" o:ole="">
+          <v:shape id="_x0000_i1026" type="#_x0000_t75" style="width:451.5pt;height:135pt" o:ole="">
             <v:imagedata r:id="rId8" o:title=""/>
           </v:shape>
-          <o:OLEObject Type="Embed" ProgID="Word.OpenDocumentText.12" ShapeID="_x0000_i1028" DrawAspect="Content" ObjectID="_1745409342" r:id="rId9"/>
+          <o:OLEObject Type="Embed" ProgID="Word.OpenDocumentText.12" ShapeID="_x0000_i1026" DrawAspect="Content" ObjectID="_1745414342" r:id="rId9"/>
         </w:object>
       </w:r>
     </w:p>
@@ -527,7 +697,31 @@
         <w:rPr>
           <w:lang w:val="en-US"/>
         </w:rPr>
-        <w:t>The following query displays two columns (mental state &amp; total distance traveled). It looks at the all of the distance traveled for each mental state and rounds it off to the nearest whole number. The rounding off was done because the expected output in the assignment was shown as a whole number. Furthermore, this query puts the least distance traveled at the top and the most distance traveled at the bottom. (they are all max distances for each mental state, just some are less than others)</w:t>
+        <w:t xml:space="preserve">The following query displays two columns (mental state &amp; total distance traveled). It looks at </w:t>
+      </w:r>
+      <w:r>
+        <w:rPr>
+          <w:lang w:val="en-US"/>
+        </w:rPr>
+        <w:t>all</w:t>
+      </w:r>
+      <w:r>
+        <w:rPr>
+          <w:lang w:val="en-US"/>
+        </w:rPr>
+        <w:t xml:space="preserve"> of the distance traveled for each mental state and rounds it off to the nearest whole number. The rounding off was done because the expected output in the assignment was shown as a whole number. Furthermore, this query puts the least distance traveled at the top and the most distance traveled at the bottom. (</w:t>
+      </w:r>
+      <w:r>
+        <w:rPr>
+          <w:lang w:val="en-US"/>
+        </w:rPr>
+        <w:t>They</w:t>
+      </w:r>
+      <w:r>
+        <w:rPr>
+          <w:lang w:val="en-US"/>
+        </w:rPr>
+        <w:t xml:space="preserve"> are all max distances for each mental state, just some are less than others)</w:t>
       </w:r>
     </w:p>
     <w:p>
@@ -564,10 +758,10 @@
           <w:lang w:val="en-US"/>
         </w:rPr>
         <w:object w:dxaOrig="9026" w:dyaOrig="1349" w14:anchorId="22F65432">
-          <v:shape id="_x0000_i1035" type="#_x0000_t75" style="width:451.2pt;height:67.2pt" o:ole="">
+          <v:shape id="_x0000_i1027" type="#_x0000_t75" style="width:451.5pt;height:67.5pt" o:ole="">
             <v:imagedata r:id="rId10" o:title=""/>
           </v:shape>
-          <o:OLEObject Type="Embed" ProgID="Word.OpenDocumentText.12" ShapeID="_x0000_i1035" DrawAspect="Content" ObjectID="_1745409343" r:id="rId11"/>
+          <o:OLEObject Type="Embed" ProgID="Word.OpenDocumentText.12" ShapeID="_x0000_i1027" DrawAspect="Content" ObjectID="_1745414343" r:id="rId11"/>
         </w:object>
       </w:r>
     </w:p>
@@ -608,6 +802,7 @@
         <w:rPr>
           <w:noProof/>
         </w:rPr>
+        <w:lastRenderedPageBreak/>
         <w:drawing>
           <wp:inline distT="0" distB="0" distL="0" distR="0" wp14:anchorId="05EDFD38" wp14:editId="0E6A2FAA">
             <wp:extent cx="5731510" cy="2125980"/>
@@ -670,7 +865,6 @@
           <w:noProof/>
           <w:lang w:val="en-US"/>
         </w:rPr>
-        <w:lastRenderedPageBreak/>
         <w:t>You can adhere to the following table structure which is just fn_nameofcolumn:</w:t>
       </w:r>
     </w:p>
@@ -762,6 +956,7 @@
       </w:pPr>
       <w:r>
         <w:rPr>
+          <w:noProof/>
           <w:lang w:val="en-US"/>
         </w:rPr>
         <w:drawing>
@@ -809,8 +1004,10 @@
       </w:pPr>
       <w:r>
         <w:rPr>
-          <w:lang w:val="en-US"/>
-        </w:rPr>
+          <w:noProof/>
+          <w:lang w:val="en-US"/>
+        </w:rPr>
+        <w:lastRenderedPageBreak/>
         <w:drawing>
           <wp:inline distT="0" distB="0" distL="0" distR="0" wp14:anchorId="26CCEBFF" wp14:editId="7DB4B826">
             <wp:extent cx="5731510" cy="2754630"/>
@@ -859,7 +1056,6 @@
         <w:rPr>
           <w:lang w:val="en-US"/>
         </w:rPr>
-        <w:lastRenderedPageBreak/>
         <w:t>Result #1</w:t>
       </w:r>
     </w:p>
@@ -871,6 +1067,7 @@
       </w:pPr>
       <w:r>
         <w:rPr>
+          <w:noProof/>
           <w:lang w:val="en-US"/>
         </w:rPr>
         <w:drawing>
@@ -933,6 +1130,7 @@
       </w:pPr>
       <w:r>
         <w:rPr>
+          <w:noProof/>
           <w:lang w:val="en-US"/>
         </w:rPr>
         <w:drawing>
@@ -995,6 +1193,7 @@
       </w:pPr>
       <w:r>
         <w:rPr>
+          <w:noProof/>
           <w:lang w:val="en-US"/>
         </w:rPr>
         <w:drawing>

</xml_diff>